<commit_message>
user groups & perms
</commit_message>
<xml_diff>
--- a/1LADM-Eval Commande de Base.docx
+++ b/1LADM-Eval Commande de Base.docx
@@ -141,36 +141,17 @@
         </w:rPr>
         <w:t xml:space="preserve">M’envoyer vos réponses de réflexion à l’adresse </w:t>
       </w:r>
-      <w:r>
-        <w:fldChar w:fldCharType="begin"/>
-      </w:r>
-      <w:r>
-        <w:rPr>
-          <w:lang w:val="fr-FR"/>
-        </w:rPr>
-        <w:instrText>HYPERLINK "mailto:micheline.ekoue@ecole-hexagone.com"</w:instrText>
-      </w:r>
-      <w:r>
-        <w:fldChar w:fldCharType="separate"/>
-      </w:r>
-      <w:r>
-        <w:rPr>
-          <w:rStyle w:val="Hyperlink"/>
-          <w:b/>
-          <w:bCs/>
-          <w:lang w:val="fr-FR"/>
-        </w:rPr>
-        <w:t>micheline.ekoue@ecole-hexagone.com</w:t>
-      </w:r>
-      <w:r>
-        <w:rPr>
-          <w:rStyle w:val="Hyperlink"/>
-          <w:b/>
-          <w:bCs/>
-          <w:lang w:val="fr-FR"/>
-        </w:rPr>
-        <w:fldChar w:fldCharType="end"/>
-      </w:r>
+      <w:hyperlink r:id="rId10" w:history="1">
+        <w:r>
+          <w:rPr>
+            <w:rStyle w:val="Hyperlink"/>
+            <w:b/>
+            <w:bCs/>
+            <w:lang w:val="fr-FR"/>
+          </w:rPr>
+          <w:t>micheline.ekoue@ecole-hexagone.com</w:t>
+        </w:r>
+      </w:hyperlink>
     </w:p>
     <w:p>
       <w:pPr>
@@ -15904,24 +15885,25 @@
         </w:rPr>
         <w:t>rmdir</w:t>
       </w:r>
-      <w:r>
-        <w:rPr>
-          <w:rFonts w:ascii="Segoe UI" w:eastAsia="Segoe UI" w:hAnsi="Segoe UI" w:cs="Segoe UI"/>
-          <w:color w:val="0D0D0D"/>
-          <w:sz w:val="24"/>
-          <w:lang w:val="fr-FR"/>
-        </w:rPr>
-        <w:t>plutôt</w:t>
-      </w:r>
       <w:proofErr w:type="spellEnd"/>
       <w:r>
         <w:rPr>
-          <w:rFonts w:ascii="Segoe UI" w:eastAsia="Segoe UI" w:hAnsi="Segoe UI" w:cs="Segoe UI"/>
-          <w:color w:val="0D0D0D"/>
-          <w:sz w:val="24"/>
-          <w:lang w:val="fr-FR"/>
-        </w:rPr>
-        <w:t xml:space="preserve"> que </w:t>
+          <w:rFonts w:ascii="Courier New" w:eastAsia="Courier New" w:hAnsi="Courier New" w:cs="Courier New"/>
+          <w:b/>
+          <w:color w:val="0D0D0D"/>
+          <w:sz w:val="21"/>
+          <w:lang w:val="fr-FR"/>
+        </w:rPr>
+        <w:t xml:space="preserve"> </w:t>
+      </w:r>
+      <w:r>
+        <w:rPr>
+          <w:rFonts w:ascii="Segoe UI" w:eastAsia="Segoe UI" w:hAnsi="Segoe UI" w:cs="Segoe UI"/>
+          <w:color w:val="0D0D0D"/>
+          <w:sz w:val="24"/>
+          <w:lang w:val="fr-FR"/>
+        </w:rPr>
+        <w:t xml:space="preserve">plutôt que </w:t>
       </w:r>
       <w:proofErr w:type="spellStart"/>
       <w:r>
@@ -24463,8 +24445,8 @@
       </w:pPr>
     </w:p>
     <w:sectPr>
-      <w:headerReference w:type="default" r:id="rId10"/>
-      <w:footerReference w:type="default" r:id="rId11"/>
+      <w:headerReference w:type="default" r:id="rId11"/>
+      <w:footerReference w:type="default" r:id="rId12"/>
       <w:type w:val="continuous"/>
       <w:pgSz w:w="11900" w:h="16840"/>
       <w:pgMar w:top="1417" w:right="1417" w:bottom="1417" w:left="1417" w:header="708" w:footer="708" w:gutter="0"/>

</xml_diff>